<commit_message>
mid way through revamp
</commit_message>
<xml_diff>
--- a/Docs/Design Document.docx
+++ b/Docs/Design Document.docx
@@ -699,19 +699,7 @@
         <w:rPr>
           <w:lang w:val="en-US"/>
         </w:rPr>
-        <w:t>BOLD and;</w:t>
-      </w:r>
-      <w:r>
-        <w:rPr>
-          <w:lang w:val="en-US"/>
-        </w:rPr>
-        <w:t xml:space="preserve"> </w:t>
-      </w:r>
-      <w:r>
-        <w:rPr>
-          <w:lang w:val="en-US"/>
-        </w:rPr>
-        <w:t xml:space="preserve">CONTRASTING… </w:t>
+        <w:t xml:space="preserve">BOLD and; CONTRASTING… </w:t>
       </w:r>
       <w:r>
         <w:rPr>
@@ -770,6 +758,7 @@
       </w:pPr>
       <w:r>
         <w:rPr>
+          <w:noProof/>
           <w:lang w:val="en-US"/>
         </w:rPr>
         <w:drawing>
@@ -788,7 +777,7 @@
                     <pic:cNvPicPr/>
                   </pic:nvPicPr>
                   <pic:blipFill>
-                    <a:blip r:embed="rId5"/>
+                    <a:blip r:embed="rId6"/>
                     <a:stretch>
                       <a:fillRect/>
                     </a:stretch>
@@ -840,10 +829,80 @@
         <w:rPr>
           <w:lang w:val="en-US"/>
         </w:rPr>
-        <w:t xml:space="preserve">After finalising general content to be included, I began thinking about general </w:t>
-      </w:r>
-      <w:r>
-        <w:rPr>
+        <w:t xml:space="preserve">After finalising general content to be included, I began thinking about general layout, aesthetics, functionality and user heuristics.  </w:t>
+      </w:r>
+    </w:p>
+    <w:p>
+      <w:pPr>
+        <w:rPr>
+          <w:lang w:val="en-US"/>
+        </w:rPr>
+      </w:pPr>
+    </w:p>
+    <w:p>
+      <w:pPr>
+        <w:rPr>
+          <w:lang w:val="en-US"/>
+        </w:rPr>
+      </w:pPr>
+      <w:r>
+        <w:rPr>
+          <w:lang w:val="en-US"/>
+        </w:rPr>
+        <w:t xml:space="preserve">I decided on non-scrolling pages, where possible, to give it the feel of a book, catalogue, or a collection of specifically styled pages. </w:t>
+      </w:r>
+    </w:p>
+    <w:p>
+      <w:pPr>
+        <w:rPr>
+          <w:lang w:val="en-US"/>
+        </w:rPr>
+      </w:pPr>
+    </w:p>
+    <w:p>
+      <w:pPr>
+        <w:pStyle w:val="Heading3"/>
+        <w:rPr>
+          <w:lang w:val="en-US"/>
+        </w:rPr>
+      </w:pPr>
+      <w:proofErr w:type="spellStart"/>
+      <w:r>
+        <w:rPr>
+          <w:lang w:val="en-US"/>
+        </w:rPr>
+        <w:t>Nav</w:t>
+      </w:r>
+      <w:proofErr w:type="spellEnd"/>
+      <w:r>
+        <w:rPr>
+          <w:lang w:val="en-US"/>
+        </w:rPr>
+        <w:t>-bar</w:t>
+      </w:r>
+    </w:p>
+    <w:p>
+      <w:pPr>
+        <w:rPr>
+          <w:lang w:val="en-US"/>
+        </w:rPr>
+      </w:pPr>
+    </w:p>
+    <w:p>
+      <w:pPr>
+        <w:rPr>
+          <w:lang w:val="en-US"/>
+        </w:rPr>
+      </w:pPr>
+      <w:r>
+        <w:rPr>
+          <w:lang w:val="en-US"/>
+        </w:rPr>
+        <w:t xml:space="preserve">I wanted the </w:t>
+      </w:r>
+      <w:r>
+        <w:rPr>
+          <w:b/>
           <w:lang w:val="en-US"/>
         </w:rPr>
         <w:t>layout</w:t>
@@ -852,41 +911,90 @@
         <w:rPr>
           <w:lang w:val="en-US"/>
         </w:rPr>
-        <w:t xml:space="preserve">, aesthetics, functionality and user heuristics.  </w:t>
-      </w:r>
-    </w:p>
-    <w:p>
-      <w:pPr>
-        <w:rPr>
-          <w:lang w:val="en-US"/>
-        </w:rPr>
-      </w:pPr>
-    </w:p>
-    <w:p>
-      <w:pPr>
-        <w:rPr>
-          <w:lang w:val="en-US"/>
-        </w:rPr>
-      </w:pPr>
-      <w:r>
-        <w:rPr>
-          <w:lang w:val="en-US"/>
-        </w:rPr>
-        <w:t>I decided on non-scrolling pages, where possible, to give it the feel of a book, catalogue, or a collection of</w:t>
-      </w:r>
-      <w:r>
-        <w:rPr>
-          <w:lang w:val="en-US"/>
-        </w:rPr>
-        <w:t xml:space="preserve"> specifically styled pages. </w:t>
-      </w:r>
-    </w:p>
-    <w:p>
-      <w:pPr>
-        <w:rPr>
-          <w:lang w:val="en-US"/>
-        </w:rPr>
-      </w:pPr>
+        <w:t xml:space="preserve"> to be striking but simple, so I gave the elements plenty of space and added a nice block of colour – an image I found on the web. I balanced the bold left-positioned image with the three navigation menu items on the far right.</w:t>
+      </w:r>
+    </w:p>
+    <w:p>
+      <w:pPr>
+        <w:rPr>
+          <w:lang w:val="en-US"/>
+        </w:rPr>
+      </w:pPr>
+    </w:p>
+    <w:p>
+      <w:pPr>
+        <w:rPr>
+          <w:lang w:val="en-US"/>
+        </w:rPr>
+      </w:pPr>
+      <w:r>
+        <w:rPr>
+          <w:b/>
+          <w:lang w:val="en-US"/>
+        </w:rPr>
+        <w:t>A</w:t>
+      </w:r>
+      <w:r>
+        <w:rPr>
+          <w:b/>
+          <w:lang w:val="en-US"/>
+        </w:rPr>
+        <w:t>esthetically</w:t>
+      </w:r>
+      <w:r>
+        <w:rPr>
+          <w:lang w:val="en-US"/>
+        </w:rPr>
+        <w:t xml:space="preserve"> </w:t>
+      </w:r>
+      <w:r>
+        <w:rPr>
+          <w:lang w:val="en-US"/>
+        </w:rPr>
+        <w:t xml:space="preserve">I wanted it </w:t>
+      </w:r>
+      <w:r>
+        <w:rPr>
+          <w:lang w:val="en-US"/>
+        </w:rPr>
+        <w:t xml:space="preserve">to be minimalist and striking so I used </w:t>
+      </w:r>
+      <w:r>
+        <w:rPr>
+          <w:lang w:val="en-US"/>
+        </w:rPr>
+        <w:t xml:space="preserve">a </w:t>
+      </w:r>
+      <w:r>
+        <w:rPr>
+          <w:lang w:val="en-US"/>
+        </w:rPr>
+        <w:t>solid black</w:t>
+      </w:r>
+      <w:r>
+        <w:rPr>
+          <w:lang w:val="en-US"/>
+        </w:rPr>
+        <w:t xml:space="preserve"> background</w:t>
+      </w:r>
+      <w:r>
+        <w:rPr>
+          <w:lang w:val="en-US"/>
+        </w:rPr>
+        <w:t xml:space="preserve"> with contracting white fine</w:t>
+      </w:r>
+      <w:r>
+        <w:rPr>
+          <w:lang w:val="en-US"/>
+        </w:rPr>
+        <w:t xml:space="preserve"> text, letters spaced out.</w:t>
+      </w:r>
+      <w:r>
+        <w:rPr>
+          <w:lang w:val="en-US"/>
+        </w:rPr>
+        <w:t xml:space="preserve"> (Giving things room seems to make them seem more important).</w:t>
+      </w:r>
     </w:p>
     <w:p>
       <w:pPr>
@@ -895,639 +1003,478 @@
           <w:lang w:val="en-US"/>
         </w:rPr>
       </w:pPr>
+    </w:p>
+    <w:p>
+      <w:pPr>
+        <w:rPr>
+          <w:lang w:val="en-US"/>
+        </w:rPr>
+      </w:pPr>
+      <w:r>
+        <w:rPr>
+          <w:lang w:val="en-US"/>
+        </w:rPr>
+        <w:t xml:space="preserve">From a </w:t>
+      </w:r>
+      <w:r>
+        <w:rPr>
+          <w:b/>
+          <w:lang w:val="en-US"/>
+        </w:rPr>
+        <w:t>functionality</w:t>
+      </w:r>
+      <w:r>
+        <w:rPr>
+          <w:lang w:val="en-US"/>
+        </w:rPr>
+        <w:t xml:space="preserve"> and </w:t>
+      </w:r>
+      <w:r>
+        <w:rPr>
+          <w:b/>
+          <w:lang w:val="en-US"/>
+        </w:rPr>
+        <w:t>user heuristics</w:t>
+      </w:r>
+      <w:r>
+        <w:rPr>
+          <w:lang w:val="en-US"/>
+        </w:rPr>
+        <w:t xml:space="preserve"> point of view, I just opted for standard links and page transition.</w:t>
+      </w:r>
+    </w:p>
+    <w:p>
+      <w:pPr>
+        <w:rPr>
+          <w:lang w:val="en-US"/>
+        </w:rPr>
+      </w:pPr>
+    </w:p>
+    <w:p>
+      <w:pPr>
+        <w:pStyle w:val="Heading3"/>
+        <w:rPr>
+          <w:lang w:val="en-US"/>
+        </w:rPr>
+      </w:pPr>
+      <w:r>
+        <w:rPr>
+          <w:lang w:val="en-US"/>
+        </w:rPr>
+        <w:t>Home page</w:t>
+      </w:r>
+    </w:p>
+    <w:p>
+      <w:pPr>
+        <w:rPr>
+          <w:lang w:val="en-US"/>
+        </w:rPr>
+      </w:pPr>
+    </w:p>
+    <w:p>
+      <w:pPr>
+        <w:rPr>
+          <w:lang w:val="en-US"/>
+        </w:rPr>
+      </w:pPr>
+      <w:r>
+        <w:rPr>
+          <w:lang w:val="en-US"/>
+        </w:rPr>
+        <w:t xml:space="preserve">I wanted an unstructured </w:t>
+      </w:r>
+      <w:r>
+        <w:rPr>
+          <w:b/>
+          <w:lang w:val="en-US"/>
+        </w:rPr>
+        <w:t>layout</w:t>
+      </w:r>
+      <w:r>
+        <w:rPr>
+          <w:lang w:val="en-US"/>
+        </w:rPr>
+        <w:t xml:space="preserve"> that didn’t require much attention span to take in. Basically, I just wanted a full background picture</w:t>
+      </w:r>
+      <w:r>
+        <w:rPr>
+          <w:lang w:val="en-US"/>
+        </w:rPr>
+        <w:t xml:space="preserve"> and some brief but insightful, powerful text</w:t>
+      </w:r>
+      <w:r>
+        <w:rPr>
+          <w:lang w:val="en-US"/>
+        </w:rPr>
+        <w:t xml:space="preserve">, and possibly some animation if time permitted. </w:t>
+      </w:r>
+      <w:r>
+        <w:rPr>
+          <w:lang w:val="en-US"/>
+        </w:rPr>
+        <w:t xml:space="preserve"> </w:t>
+      </w:r>
+      <w:r>
+        <w:rPr>
+          <w:lang w:val="en-US"/>
+        </w:rPr>
+        <w:t xml:space="preserve">The </w:t>
+      </w:r>
       <w:proofErr w:type="spellStart"/>
       <w:r>
         <w:rPr>
           <w:lang w:val="en-US"/>
         </w:rPr>
-        <w:t>Nav</w:t>
+        <w:t>navbar</w:t>
       </w:r>
       <w:proofErr w:type="spellEnd"/>
       <w:r>
         <w:rPr>
           <w:lang w:val="en-US"/>
         </w:rPr>
-        <w:t>-bar</w:t>
-      </w:r>
-    </w:p>
-    <w:p>
-      <w:pPr>
-        <w:rPr>
-          <w:lang w:val="en-US"/>
-        </w:rPr>
-      </w:pPr>
-    </w:p>
-    <w:p>
-      <w:pPr>
-        <w:rPr>
-          <w:lang w:val="en-US"/>
-        </w:rPr>
-      </w:pPr>
-      <w:r>
-        <w:rPr>
-          <w:lang w:val="en-US"/>
-        </w:rPr>
-        <w:t xml:space="preserve">I wanted the </w:t>
+        <w:t xml:space="preserve"> is also taller than other pages to balance the frame with such a large open space. </w:t>
+      </w:r>
+    </w:p>
+    <w:p>
+      <w:pPr>
+        <w:rPr>
+          <w:lang w:val="en-US"/>
+        </w:rPr>
+      </w:pPr>
+    </w:p>
+    <w:p>
+      <w:pPr>
+        <w:rPr>
+          <w:lang w:val="en-US"/>
+        </w:rPr>
+      </w:pPr>
+      <w:r>
+        <w:rPr>
+          <w:lang w:val="en-US"/>
+        </w:rPr>
+        <w:t xml:space="preserve">I found </w:t>
       </w:r>
       <w:r>
         <w:rPr>
           <w:b/>
           <w:lang w:val="en-US"/>
         </w:rPr>
+        <w:t xml:space="preserve">aesthetic </w:t>
+      </w:r>
+      <w:r>
+        <w:rPr>
+          <w:lang w:val="en-US"/>
+        </w:rPr>
+        <w:t xml:space="preserve">inspiration from an item collected on my mood-board, which I immediately liked when I saw it and decided to use a picture of myself to immediately represent the purpose of site, of course it had to be a little creative too. I found a web-tool with the ability to detect and crop shape outlines and superimpose on a background. I also gave the image some opacity to blend in with the background colour (which I used on all pages for consistency – the background colour). The text I just sized and positioned in a way that I felt balanced the frame.  </w:t>
+      </w:r>
+    </w:p>
+    <w:p>
+      <w:pPr>
+        <w:rPr>
+          <w:lang w:val="en-US"/>
+        </w:rPr>
+      </w:pPr>
+    </w:p>
+    <w:p>
+      <w:pPr>
+        <w:rPr>
+          <w:lang w:val="en-US"/>
+        </w:rPr>
+      </w:pPr>
+      <w:r>
+        <w:rPr>
+          <w:lang w:val="en-US"/>
+        </w:rPr>
+        <w:t xml:space="preserve">From a </w:t>
+      </w:r>
+      <w:r>
+        <w:rPr>
+          <w:b/>
+          <w:lang w:val="en-US"/>
+        </w:rPr>
+        <w:t>functionality</w:t>
+      </w:r>
+      <w:r>
+        <w:rPr>
+          <w:lang w:val="en-US"/>
+        </w:rPr>
+        <w:t xml:space="preserve"> and </w:t>
+      </w:r>
+      <w:r>
+        <w:rPr>
+          <w:b/>
+          <w:lang w:val="en-US"/>
+        </w:rPr>
+        <w:t>user heuristics</w:t>
+      </w:r>
+      <w:r>
+        <w:rPr>
+          <w:lang w:val="en-US"/>
+        </w:rPr>
+        <w:t xml:space="preserve"> point of view, </w:t>
+      </w:r>
+    </w:p>
+    <w:p>
+      <w:pPr>
+        <w:rPr>
+          <w:lang w:val="en-US"/>
+        </w:rPr>
+      </w:pPr>
+    </w:p>
+    <w:p>
+      <w:pPr>
+        <w:pStyle w:val="Heading3"/>
+        <w:rPr>
+          <w:lang w:val="en-US"/>
+        </w:rPr>
+      </w:pPr>
+      <w:r>
+        <w:rPr>
+          <w:lang w:val="en-US"/>
+        </w:rPr>
+        <w:t>About</w:t>
+      </w:r>
+    </w:p>
+    <w:p>
+      <w:pPr>
+        <w:rPr>
+          <w:lang w:val="en-US"/>
+        </w:rPr>
+      </w:pPr>
+    </w:p>
+    <w:p>
+      <w:pPr>
+        <w:rPr>
+          <w:lang w:val="en-US"/>
+        </w:rPr>
+      </w:pPr>
+      <w:r>
+        <w:rPr>
+          <w:lang w:val="en-US"/>
+        </w:rPr>
+        <w:t xml:space="preserve">I took the opportunity to </w:t>
+      </w:r>
+      <w:r>
+        <w:rPr>
+          <w:lang w:val="en-US"/>
+        </w:rPr>
+        <w:t>include photo</w:t>
+      </w:r>
+      <w:r>
+        <w:rPr>
+          <w:lang w:val="en-US"/>
+        </w:rPr>
+        <w:t>s of myself which tell a story of my passions and lifestyle</w:t>
+      </w:r>
+      <w:r>
+        <w:rPr>
+          <w:lang w:val="en-US"/>
+        </w:rPr>
+        <w:t xml:space="preserve">, choosing ones with colour to compliment the </w:t>
+      </w:r>
+      <w:proofErr w:type="spellStart"/>
+      <w:r>
+        <w:rPr>
+          <w:lang w:val="en-US"/>
+        </w:rPr>
+        <w:t>nav</w:t>
+      </w:r>
+      <w:proofErr w:type="spellEnd"/>
+      <w:r>
+        <w:rPr>
+          <w:lang w:val="en-US"/>
+        </w:rPr>
+        <w:t xml:space="preserve">-bar picture and enhance the </w:t>
+      </w:r>
+      <w:r>
+        <w:rPr>
+          <w:b/>
+          <w:lang w:val="en-US"/>
+        </w:rPr>
+        <w:t>aesthetics</w:t>
+      </w:r>
+      <w:r>
+        <w:rPr>
+          <w:lang w:val="en-US"/>
+        </w:rPr>
+        <w:t xml:space="preserve"> of the page. For the </w:t>
+      </w:r>
+      <w:r>
+        <w:rPr>
+          <w:b/>
+          <w:lang w:val="en-US"/>
+        </w:rPr>
         <w:t>layout</w:t>
       </w:r>
       <w:r>
         <w:rPr>
           <w:lang w:val="en-US"/>
         </w:rPr>
-        <w:t xml:space="preserve"> to be striking but simple, so I gave the elements plenty of space and added a nice block of colour – an image I found on the web. I balanced the bold left-positioned image with the three navigation menu items on the far right.</w:t>
-      </w:r>
-    </w:p>
-    <w:p>
-      <w:pPr>
-        <w:rPr>
-          <w:lang w:val="en-US"/>
-        </w:rPr>
-      </w:pPr>
-    </w:p>
-    <w:p>
-      <w:pPr>
-        <w:rPr>
-          <w:lang w:val="en-US"/>
-        </w:rPr>
-      </w:pPr>
+        <w:t xml:space="preserve"> I drew</w:t>
+      </w:r>
+      <w:r>
+        <w:rPr>
+          <w:lang w:val="en-US"/>
+        </w:rPr>
+        <w:t xml:space="preserve"> on the</w:t>
+      </w:r>
+      <w:r>
+        <w:rPr>
+          <w:lang w:val="en-US"/>
+        </w:rPr>
+        <w:t xml:space="preserve"> idea of a</w:t>
+      </w:r>
+      <w:r>
+        <w:rPr>
+          <w:lang w:val="en-US"/>
+        </w:rPr>
+        <w:t xml:space="preserve"> film strip</w:t>
+      </w:r>
+      <w:r>
+        <w:rPr>
+          <w:lang w:val="en-US"/>
+        </w:rPr>
+        <w:t>, which I’d collected</w:t>
+      </w:r>
+      <w:r>
+        <w:rPr>
+          <w:lang w:val="en-US"/>
+        </w:rPr>
+        <w:t xml:space="preserve"> in my mood-board</w:t>
+      </w:r>
+      <w:r>
+        <w:rPr>
+          <w:lang w:val="en-US"/>
+        </w:rPr>
+        <w:t>. I decided to put the strip</w:t>
+      </w:r>
+      <w:r>
+        <w:rPr>
+          <w:lang w:val="en-US"/>
+        </w:rPr>
+        <w:t xml:space="preserve"> horizontally across the bottom of the page</w:t>
+      </w:r>
+      <w:r>
+        <w:rPr>
+          <w:lang w:val="en-US"/>
+        </w:rPr>
+        <w:t xml:space="preserve"> to support the text and balance the frame</w:t>
+      </w:r>
+      <w:r>
+        <w:rPr>
+          <w:lang w:val="en-US"/>
+        </w:rPr>
+        <w:t>.</w:t>
+      </w:r>
+    </w:p>
+    <w:p>
+      <w:pPr>
+        <w:rPr>
+          <w:lang w:val="en-US"/>
+        </w:rPr>
+      </w:pPr>
+      <w:r>
+        <w:rPr>
+          <w:lang w:val="en-US"/>
+        </w:rPr>
+        <w:t xml:space="preserve"> </w:t>
+      </w:r>
+    </w:p>
+    <w:p>
+      <w:pPr>
+        <w:rPr>
+          <w:lang w:val="en-US"/>
+        </w:rPr>
+      </w:pPr>
+      <w:r>
+        <w:rPr>
+          <w:lang w:val="en-US"/>
+        </w:rPr>
+        <w:t xml:space="preserve">The heading I wanted big, again just to be clear about the purpose of the page. The main text </w:t>
+      </w:r>
+      <w:r>
+        <w:rPr>
+          <w:lang w:val="en-US"/>
+        </w:rPr>
+        <w:t xml:space="preserve">looked too long on a full screen so, for readability, I cut it down to about 50% width and then in the center position it didn’t align well with the </w:t>
+      </w:r>
+      <w:r>
+        <w:rPr>
+          <w:lang w:val="en-US"/>
+        </w:rPr>
+        <w:t>heading,</w:t>
+      </w:r>
+      <w:r>
+        <w:rPr>
+          <w:lang w:val="en-US"/>
+        </w:rPr>
+        <w:t xml:space="preserve"> so I moved it left. For smaller screens, as the heading moves right, the text could begin to fill the width of the screen.</w:t>
+      </w:r>
+    </w:p>
+    <w:p>
+      <w:pPr>
+        <w:rPr>
+          <w:lang w:val="en-US"/>
+        </w:rPr>
+      </w:pPr>
+    </w:p>
+    <w:p>
+      <w:pPr>
+        <w:rPr>
+          <w:lang w:val="en-US"/>
+        </w:rPr>
+      </w:pPr>
+      <w:r>
+        <w:rPr>
+          <w:lang w:val="en-US"/>
+        </w:rPr>
+        <w:t>I originally wanted to put more information on this page regarding my education and professional experience however, didn’t want to overcrowd the page or scroll so instead I opted for a really nice ‘request CV’ button, which I placed in the larges empty space on the page (top right).</w:t>
+      </w:r>
+    </w:p>
+    <w:p>
+      <w:pPr>
+        <w:rPr>
+          <w:lang w:val="en-US"/>
+        </w:rPr>
+      </w:pPr>
+    </w:p>
+    <w:p>
+      <w:pPr>
+        <w:rPr>
+          <w:lang w:val="en-US"/>
+        </w:rPr>
+      </w:pPr>
+      <w:r>
+        <w:rPr>
+          <w:lang w:val="en-US"/>
+        </w:rPr>
+        <w:t xml:space="preserve">From a </w:t>
+      </w:r>
       <w:r>
         <w:rPr>
           <w:b/>
           <w:lang w:val="en-US"/>
         </w:rPr>
-        <w:t>A</w:t>
+        <w:t>functionality</w:t>
+      </w:r>
+      <w:r>
+        <w:rPr>
+          <w:lang w:val="en-US"/>
+        </w:rPr>
+        <w:t xml:space="preserve"> and </w:t>
       </w:r>
       <w:r>
         <w:rPr>
           <w:b/>
           <w:lang w:val="en-US"/>
         </w:rPr>
-        <w:t>esthetically</w:t>
-      </w:r>
-      <w:r>
-        <w:rPr>
-          <w:lang w:val="en-US"/>
-        </w:rPr>
-        <w:t xml:space="preserve"> </w:t>
-      </w:r>
-      <w:r>
-        <w:rPr>
-          <w:lang w:val="en-US"/>
-        </w:rPr>
-        <w:t xml:space="preserve">I wanted it </w:t>
-      </w:r>
-      <w:r>
-        <w:rPr>
-          <w:lang w:val="en-US"/>
-        </w:rPr>
-        <w:t xml:space="preserve">to be minimalist and striking so I used </w:t>
-      </w:r>
-      <w:r>
-        <w:rPr>
-          <w:lang w:val="en-US"/>
-        </w:rPr>
-        <w:t xml:space="preserve">a </w:t>
-      </w:r>
-      <w:r>
-        <w:rPr>
-          <w:lang w:val="en-US"/>
-        </w:rPr>
-        <w:t>solid black</w:t>
-      </w:r>
-      <w:r>
-        <w:rPr>
-          <w:lang w:val="en-US"/>
-        </w:rPr>
-        <w:t xml:space="preserve"> background</w:t>
-      </w:r>
-      <w:r>
-        <w:rPr>
-          <w:lang w:val="en-US"/>
-        </w:rPr>
-        <w:t xml:space="preserve"> with contracting white fine</w:t>
-      </w:r>
-      <w:r>
-        <w:rPr>
-          <w:lang w:val="en-US"/>
-        </w:rPr>
-        <w:t xml:space="preserve"> text, letters spaced out.</w:t>
-      </w:r>
-      <w:r>
-        <w:rPr>
-          <w:lang w:val="en-US"/>
-        </w:rPr>
-        <w:t xml:space="preserve"> (Giving things room seems to make them seem more important).</w:t>
-      </w:r>
-    </w:p>
-    <w:p>
-      <w:pPr>
-        <w:pStyle w:val="Heading3"/>
-        <w:rPr>
-          <w:lang w:val="en-US"/>
-        </w:rPr>
-      </w:pPr>
-    </w:p>
-    <w:p>
-      <w:pPr>
-        <w:rPr>
-          <w:lang w:val="en-US"/>
-        </w:rPr>
-      </w:pPr>
-      <w:r>
-        <w:rPr>
-          <w:lang w:val="en-US"/>
-        </w:rPr>
-        <w:t xml:space="preserve">From a </w:t>
-      </w:r>
-      <w:r>
-        <w:rPr>
-          <w:b/>
-          <w:lang w:val="en-US"/>
-        </w:rPr>
-        <w:t>functionality</w:t>
-      </w:r>
-      <w:r>
-        <w:rPr>
-          <w:lang w:val="en-US"/>
-        </w:rPr>
-        <w:t xml:space="preserve"> and </w:t>
-      </w:r>
-      <w:r>
-        <w:rPr>
-          <w:b/>
-          <w:lang w:val="en-US"/>
-        </w:rPr>
         <w:t>user heuristics</w:t>
       </w:r>
       <w:r>
         <w:rPr>
           <w:lang w:val="en-US"/>
         </w:rPr>
-        <w:t xml:space="preserve"> point of view, </w:t>
-      </w:r>
-      <w:r>
-        <w:rPr>
-          <w:lang w:val="en-US"/>
-        </w:rPr>
-        <w:t>I just opted for standard links and page transition.</w:t>
-      </w:r>
-    </w:p>
-    <w:p>
-      <w:pPr>
-        <w:rPr>
-          <w:lang w:val="en-US"/>
-        </w:rPr>
-      </w:pPr>
-    </w:p>
-    <w:p>
-      <w:pPr>
-        <w:pStyle w:val="Heading3"/>
-        <w:rPr>
-          <w:lang w:val="en-US"/>
-        </w:rPr>
-      </w:pPr>
-      <w:r>
-        <w:rPr>
-          <w:lang w:val="en-US"/>
-        </w:rPr>
-        <w:t>Home page</w:t>
-      </w:r>
-    </w:p>
-    <w:p>
-      <w:pPr>
-        <w:rPr>
-          <w:lang w:val="en-US"/>
-        </w:rPr>
-      </w:pPr>
-    </w:p>
-    <w:p>
-      <w:pPr>
-        <w:rPr>
-          <w:lang w:val="en-US"/>
-        </w:rPr>
-      </w:pPr>
-      <w:r>
-        <w:rPr>
-          <w:lang w:val="en-US"/>
-        </w:rPr>
-        <w:t xml:space="preserve">I wanted an unstructured </w:t>
-      </w:r>
-      <w:r>
-        <w:rPr>
-          <w:b/>
-          <w:lang w:val="en-US"/>
-        </w:rPr>
-        <w:t>layout</w:t>
-      </w:r>
-      <w:r>
-        <w:rPr>
-          <w:lang w:val="en-US"/>
-        </w:rPr>
-        <w:t xml:space="preserve"> that didn’t require much attention span to take in. Basically, I just wanted a full background picture</w:t>
-      </w:r>
-      <w:r>
-        <w:rPr>
-          <w:lang w:val="en-US"/>
-        </w:rPr>
-        <w:t xml:space="preserve"> and</w:t>
-      </w:r>
-      <w:r>
-        <w:rPr>
-          <w:lang w:val="en-US"/>
-        </w:rPr>
-        <w:t xml:space="preserve"> some brief but insightful</w:t>
-      </w:r>
-      <w:r>
-        <w:rPr>
-          <w:lang w:val="en-US"/>
-        </w:rPr>
-        <w:t>, powerful text</w:t>
-      </w:r>
-      <w:r>
-        <w:rPr>
-          <w:lang w:val="en-US"/>
-        </w:rPr>
-        <w:t xml:space="preserve">, and possibly some animation if time permitted. </w:t>
-      </w:r>
-      <w:r>
-        <w:rPr>
-          <w:lang w:val="en-US"/>
-        </w:rPr>
-        <w:t xml:space="preserve"> </w:t>
-      </w:r>
-      <w:r>
-        <w:rPr>
-          <w:lang w:val="en-US"/>
-        </w:rPr>
-        <w:t xml:space="preserve">The </w:t>
-      </w:r>
-      <w:proofErr w:type="spellStart"/>
-      <w:r>
-        <w:rPr>
-          <w:lang w:val="en-US"/>
-        </w:rPr>
-        <w:t>navbar</w:t>
-      </w:r>
-      <w:proofErr w:type="spellEnd"/>
-      <w:r>
-        <w:rPr>
-          <w:lang w:val="en-US"/>
-        </w:rPr>
-        <w:t xml:space="preserve"> is also taller than other pages to balance the frame with such a large open space. </w:t>
-      </w:r>
-    </w:p>
-    <w:p>
-      <w:pPr>
-        <w:rPr>
-          <w:lang w:val="en-US"/>
-        </w:rPr>
-      </w:pPr>
-    </w:p>
-    <w:p>
-      <w:pPr>
-        <w:rPr>
-          <w:lang w:val="en-US"/>
-        </w:rPr>
-      </w:pPr>
-      <w:r>
-        <w:rPr>
-          <w:lang w:val="en-US"/>
-        </w:rPr>
-        <w:t xml:space="preserve">I found </w:t>
-      </w:r>
-      <w:r>
-        <w:rPr>
-          <w:b/>
-          <w:lang w:val="en-US"/>
-        </w:rPr>
-        <w:t xml:space="preserve">aesthetic </w:t>
-      </w:r>
-      <w:r>
-        <w:rPr>
-          <w:lang w:val="en-US"/>
-        </w:rPr>
-        <w:t xml:space="preserve">inspiration from an item collected on my mood-board, which I immediately liked when I saw it and decided to use a picture of myself to immediately represent the purpose of site, of course it had to be a little creative too. I found a web-tool with the ability to detect and crop shape outlines and superimpose on a background. I also gave the image some opacity to blend in with the background colour (which I used on all pages for consistency – the background colour). The text I just sized and positioned in a way that I felt balanced the frame.  </w:t>
-      </w:r>
-    </w:p>
-    <w:p>
-      <w:pPr>
-        <w:rPr>
-          <w:lang w:val="en-US"/>
-        </w:rPr>
-      </w:pPr>
-    </w:p>
-    <w:p>
-      <w:pPr>
-        <w:rPr>
-          <w:lang w:val="en-US"/>
-        </w:rPr>
-      </w:pPr>
-      <w:r>
-        <w:rPr>
-          <w:lang w:val="en-US"/>
-        </w:rPr>
-        <w:t xml:space="preserve">From a </w:t>
-      </w:r>
-      <w:r>
-        <w:rPr>
-          <w:b/>
-          <w:lang w:val="en-US"/>
-        </w:rPr>
-        <w:t>functionality</w:t>
-      </w:r>
-      <w:r>
-        <w:rPr>
-          <w:lang w:val="en-US"/>
-        </w:rPr>
-        <w:t xml:space="preserve"> and </w:t>
-      </w:r>
-      <w:r>
-        <w:rPr>
-          <w:b/>
-          <w:lang w:val="en-US"/>
-        </w:rPr>
-        <w:t>user heuristics</w:t>
-      </w:r>
-      <w:r>
-        <w:rPr>
-          <w:lang w:val="en-US"/>
-        </w:rPr>
-        <w:t xml:space="preserve"> point of view, </w:t>
-      </w:r>
-    </w:p>
-    <w:p>
-      <w:pPr>
-        <w:rPr>
-          <w:lang w:val="en-US"/>
-        </w:rPr>
-      </w:pPr>
-    </w:p>
-    <w:p>
-      <w:pPr>
-        <w:pStyle w:val="Heading3"/>
-        <w:rPr>
-          <w:lang w:val="en-US"/>
-        </w:rPr>
-      </w:pPr>
-      <w:r>
-        <w:rPr>
-          <w:lang w:val="en-US"/>
-        </w:rPr>
-        <w:t>About</w:t>
-      </w:r>
-    </w:p>
-    <w:p>
-      <w:pPr>
-        <w:rPr>
-          <w:lang w:val="en-US"/>
-        </w:rPr>
-      </w:pPr>
-    </w:p>
-    <w:p>
-      <w:pPr>
-        <w:rPr>
-          <w:lang w:val="en-US"/>
-        </w:rPr>
-      </w:pPr>
-      <w:r>
-        <w:rPr>
-          <w:lang w:val="en-US"/>
-        </w:rPr>
-        <w:t xml:space="preserve">I took the opportunity to </w:t>
-      </w:r>
-      <w:r>
-        <w:rPr>
-          <w:lang w:val="en-US"/>
-        </w:rPr>
-        <w:t>include photo</w:t>
-      </w:r>
-      <w:r>
-        <w:rPr>
-          <w:lang w:val="en-US"/>
-        </w:rPr>
-        <w:t>s of myself which tell a story of my passions and lifestyle</w:t>
-      </w:r>
-      <w:r>
-        <w:rPr>
-          <w:lang w:val="en-US"/>
-        </w:rPr>
-        <w:t xml:space="preserve">, choosing ones with colour to compliment the </w:t>
-      </w:r>
-      <w:proofErr w:type="spellStart"/>
-      <w:r>
-        <w:rPr>
-          <w:lang w:val="en-US"/>
-        </w:rPr>
-        <w:t>nav</w:t>
-      </w:r>
-      <w:proofErr w:type="spellEnd"/>
-      <w:r>
-        <w:rPr>
-          <w:lang w:val="en-US"/>
-        </w:rPr>
-        <w:t xml:space="preserve">-bar picture and enhance the </w:t>
-      </w:r>
-      <w:r>
-        <w:rPr>
-          <w:b/>
-          <w:lang w:val="en-US"/>
-        </w:rPr>
-        <w:t>aesthetics</w:t>
-      </w:r>
-      <w:r>
-        <w:rPr>
-          <w:lang w:val="en-US"/>
-        </w:rPr>
-        <w:t xml:space="preserve"> of the page. For the </w:t>
-      </w:r>
-      <w:r>
-        <w:rPr>
-          <w:b/>
-          <w:lang w:val="en-US"/>
-        </w:rPr>
-        <w:t>layout</w:t>
-      </w:r>
-      <w:r>
-        <w:rPr>
-          <w:lang w:val="en-US"/>
-        </w:rPr>
-        <w:t xml:space="preserve"> I drew</w:t>
-      </w:r>
-      <w:r>
-        <w:rPr>
-          <w:lang w:val="en-US"/>
-        </w:rPr>
-        <w:t xml:space="preserve"> on the</w:t>
-      </w:r>
-      <w:r>
-        <w:rPr>
-          <w:lang w:val="en-US"/>
-        </w:rPr>
-        <w:t xml:space="preserve"> idea of a</w:t>
-      </w:r>
-      <w:r>
-        <w:rPr>
-          <w:lang w:val="en-US"/>
-        </w:rPr>
-        <w:t xml:space="preserve"> film strip</w:t>
-      </w:r>
-      <w:r>
-        <w:rPr>
-          <w:lang w:val="en-US"/>
-        </w:rPr>
-        <w:t>, which I’d collected</w:t>
-      </w:r>
-      <w:r>
-        <w:rPr>
-          <w:lang w:val="en-US"/>
-        </w:rPr>
-        <w:t xml:space="preserve"> in my mood-board</w:t>
-      </w:r>
-      <w:r>
-        <w:rPr>
-          <w:lang w:val="en-US"/>
-        </w:rPr>
-        <w:t>. I decided to put the strip</w:t>
-      </w:r>
-      <w:r>
-        <w:rPr>
-          <w:lang w:val="en-US"/>
-        </w:rPr>
-        <w:t xml:space="preserve"> horizontally across the bottom of the page</w:t>
-      </w:r>
-      <w:r>
-        <w:rPr>
-          <w:lang w:val="en-US"/>
-        </w:rPr>
-        <w:t xml:space="preserve"> to support the text and balance the frame</w:t>
-      </w:r>
-      <w:r>
-        <w:rPr>
-          <w:lang w:val="en-US"/>
-        </w:rPr>
-        <w:t>.</w:t>
-      </w:r>
-    </w:p>
-    <w:p>
-      <w:pPr>
-        <w:rPr>
-          <w:lang w:val="en-US"/>
-        </w:rPr>
-      </w:pPr>
-      <w:r>
-        <w:rPr>
-          <w:lang w:val="en-US"/>
-        </w:rPr>
-        <w:t xml:space="preserve"> </w:t>
-      </w:r>
-    </w:p>
-    <w:p>
-      <w:pPr>
-        <w:rPr>
-          <w:lang w:val="en-US"/>
-        </w:rPr>
-      </w:pPr>
-      <w:r>
-        <w:rPr>
-          <w:lang w:val="en-US"/>
-        </w:rPr>
-        <w:t xml:space="preserve">The heading I wanted big, again just to be clear about the purpose of the page. The main text </w:t>
-      </w:r>
-      <w:r>
-        <w:rPr>
-          <w:lang w:val="en-US"/>
-        </w:rPr>
-        <w:t xml:space="preserve">looked too long on a full screen so, for readability, I cut it down to about 50% width and then in the center position it didn’t align well with the </w:t>
-      </w:r>
-      <w:r>
-        <w:rPr>
-          <w:lang w:val="en-US"/>
-        </w:rPr>
-        <w:t>heading,</w:t>
-      </w:r>
-      <w:r>
-        <w:rPr>
-          <w:lang w:val="en-US"/>
-        </w:rPr>
-        <w:t xml:space="preserve"> so I moved it left. For smaller screens, as the heading moves right, the text could begin to fill the width of the screen.</w:t>
-      </w:r>
-    </w:p>
-    <w:p>
-      <w:pPr>
-        <w:rPr>
-          <w:lang w:val="en-US"/>
-        </w:rPr>
-      </w:pPr>
-    </w:p>
-    <w:p>
-      <w:pPr>
-        <w:rPr>
-          <w:lang w:val="en-US"/>
-        </w:rPr>
-      </w:pPr>
-      <w:r>
-        <w:rPr>
-          <w:lang w:val="en-US"/>
-        </w:rPr>
-        <w:t>I originally wanted to put more information on this page regarding my education and professional experience however, didn’t want to overcrowd the page or scroll so instead I opted for a really nice ‘request CV’ button, which I placed in the larges empty space on the page (top right).</w:t>
-      </w:r>
-    </w:p>
-    <w:p>
-      <w:pPr>
-        <w:rPr>
-          <w:lang w:val="en-US"/>
-        </w:rPr>
-      </w:pPr>
-    </w:p>
-    <w:p>
-      <w:pPr>
-        <w:rPr>
-          <w:lang w:val="en-US"/>
-        </w:rPr>
-      </w:pPr>
-      <w:r>
-        <w:rPr>
-          <w:lang w:val="en-US"/>
-        </w:rPr>
-        <w:t xml:space="preserve">From a </w:t>
-      </w:r>
-      <w:r>
-        <w:rPr>
-          <w:b/>
-          <w:lang w:val="en-US"/>
-        </w:rPr>
-        <w:t>functionality</w:t>
-      </w:r>
-      <w:r>
-        <w:rPr>
-          <w:lang w:val="en-US"/>
-        </w:rPr>
-        <w:t xml:space="preserve"> and </w:t>
-      </w:r>
-      <w:r>
-        <w:rPr>
-          <w:b/>
-          <w:lang w:val="en-US"/>
-        </w:rPr>
-        <w:t>user heuristics</w:t>
-      </w:r>
-      <w:r>
-        <w:rPr>
-          <w:lang w:val="en-US"/>
-        </w:rPr>
-        <w:t xml:space="preserve"> point of view, </w:t>
-      </w:r>
-      <w:r>
-        <w:rPr>
-          <w:lang w:val="en-US"/>
-        </w:rPr>
-        <w:t>I added links to appropriate words (‘linked-in’, ‘CV’ and ‘contact’) with commonly associated font styling. I also added an attractive ‘request CV’ button (which opens an email draft on the users pc) to entice users to get in touch.</w:t>
+        <w:t xml:space="preserve"> point of view, I added links to appropriate words (‘linked-in’, ‘CV’ and ‘contact’) with commonly associated font styling. I also added an attractive ‘request CV’ button (which opens an email draft on the users pc) to entice users to get in touch.</w:t>
       </w:r>
     </w:p>
     <w:p>
@@ -1981,7 +1928,7 @@
                     <pic:cNvPicPr/>
                   </pic:nvPicPr>
                   <pic:blipFill>
-                    <a:blip r:embed="rId6">
+                    <a:blip r:embed="rId7">
                       <a:extLst>
                         <a:ext uri="{28A0092B-C50C-407E-A947-70E740481C1C}">
                           <a14:useLocalDpi xmlns:a14="http://schemas.microsoft.com/office/drawing/2010/main" val="0"/>
@@ -2051,7 +1998,7 @@
                     <pic:cNvPicPr/>
                   </pic:nvPicPr>
                   <pic:blipFill>
-                    <a:blip r:embed="rId7">
+                    <a:blip r:embed="rId8">
                       <a:extLst>
                         <a:ext uri="{28A0092B-C50C-407E-A947-70E740481C1C}">
                           <a14:useLocalDpi xmlns:a14="http://schemas.microsoft.com/office/drawing/2010/main" val="0"/>
@@ -2115,7 +2062,7 @@
                     <pic:cNvPicPr/>
                   </pic:nvPicPr>
                   <pic:blipFill>
-                    <a:blip r:embed="rId8">
+                    <a:blip r:embed="rId9">
                       <a:extLst>
                         <a:ext uri="{28A0092B-C50C-407E-A947-70E740481C1C}">
                           <a14:useLocalDpi xmlns:a14="http://schemas.microsoft.com/office/drawing/2010/main" val="0"/>
@@ -2186,7 +2133,7 @@
                     <pic:cNvPicPr/>
                   </pic:nvPicPr>
                   <pic:blipFill>
-                    <a:blip r:embed="rId9">
+                    <a:blip r:embed="rId10">
                       <a:extLst>
                         <a:ext uri="{28A0092B-C50C-407E-A947-70E740481C1C}">
                           <a14:useLocalDpi xmlns:a14="http://schemas.microsoft.com/office/drawing/2010/main" val="0"/>
@@ -2227,6 +2174,709 @@
       </w:pPr>
       <w:r>
         <w:lastRenderedPageBreak/>
+        <w:t>SITE MAP</w:t>
+      </w:r>
+    </w:p>
+    <w:p>
+      <w:pPr>
+        <w:rPr>
+          <w:lang w:val="en-US"/>
+        </w:rPr>
+      </w:pPr>
+      <w:r>
+        <w:rPr>
+          <w:noProof/>
+          <w:lang w:val="en-US"/>
+        </w:rPr>
+        <mc:AlternateContent>
+          <mc:Choice Requires="wpg">
+            <w:drawing>
+              <wp:anchor distT="0" distB="0" distL="114300" distR="114300" simplePos="0" relativeHeight="251671552" behindDoc="0" locked="0" layoutInCell="1" allowOverlap="1">
+                <wp:simplePos x="0" y="0"/>
+                <wp:positionH relativeFrom="column">
+                  <wp:posOffset>1730415</wp:posOffset>
+                </wp:positionH>
+                <wp:positionV relativeFrom="paragraph">
+                  <wp:posOffset>178491</wp:posOffset>
+                </wp:positionV>
+                <wp:extent cx="3171118" cy="1110752"/>
+                <wp:effectExtent l="12700" t="12700" r="17145" b="6985"/>
+                <wp:wrapNone/>
+                <wp:docPr id="15" name="Group 15"/>
+                <wp:cNvGraphicFramePr/>
+                <a:graphic xmlns:a="http://schemas.openxmlformats.org/drawingml/2006/main">
+                  <a:graphicData uri="http://schemas.microsoft.com/office/word/2010/wordprocessingGroup">
+                    <wpg:wgp>
+                      <wpg:cNvGrpSpPr/>
+                      <wpg:grpSpPr>
+                        <a:xfrm>
+                          <a:off x="0" y="0"/>
+                          <a:ext cx="3171118" cy="1110752"/>
+                          <a:chOff x="0" y="0"/>
+                          <a:chExt cx="3171118" cy="1110752"/>
+                        </a:xfrm>
+                      </wpg:grpSpPr>
+                      <wps:wsp>
+                        <wps:cNvPr id="2" name="Rectangle 2"/>
+                        <wps:cNvSpPr/>
+                        <wps:spPr>
+                          <a:xfrm>
+                            <a:off x="1145894" y="0"/>
+                            <a:ext cx="890905" cy="439420"/>
+                          </a:xfrm>
+                          <a:prstGeom prst="rect">
+                            <a:avLst/>
+                          </a:prstGeom>
+                          <a:noFill/>
+                          <a:ln w="28575">
+                            <a:solidFill>
+                              <a:schemeClr val="tx1">
+                                <a:lumMod val="50000"/>
+                                <a:lumOff val="50000"/>
+                              </a:schemeClr>
+                            </a:solidFill>
+                          </a:ln>
+                        </wps:spPr>
+                        <wps:style>
+                          <a:lnRef idx="2">
+                            <a:schemeClr val="accent1">
+                              <a:shade val="50000"/>
+                            </a:schemeClr>
+                          </a:lnRef>
+                          <a:fillRef idx="1">
+                            <a:schemeClr val="accent1"/>
+                          </a:fillRef>
+                          <a:effectRef idx="0">
+                            <a:schemeClr val="accent1"/>
+                          </a:effectRef>
+                          <a:fontRef idx="minor">
+                            <a:schemeClr val="lt1"/>
+                          </a:fontRef>
+                        </wps:style>
+                        <wps:txbx>
+                          <w:txbxContent>
+                            <w:p>
+                              <w:pPr>
+                                <w:jc w:val="center"/>
+                                <w:rPr>
+                                  <w:sz w:val="26"/>
+                                  <w:szCs w:val="26"/>
+                                  <w:lang w:val="en-US"/>
+                                  <w14:textOutline w14:w="9525" w14:cap="rnd" w14:cmpd="sng" w14:algn="ctr">
+                                    <w14:solidFill>
+                                      <w14:schemeClr w14:val="tx1"/>
+                                    </w14:solidFill>
+                                    <w14:prstDash w14:val="solid"/>
+                                    <w14:bevel/>
+                                  </w14:textOutline>
+                                </w:rPr>
+                              </w:pPr>
+                              <w:r>
+                                <w:rPr>
+                                  <w:sz w:val="26"/>
+                                  <w:szCs w:val="26"/>
+                                  <w:lang w:val="en-US"/>
+                                  <w14:textOutline w14:w="9525" w14:cap="rnd" w14:cmpd="sng" w14:algn="ctr">
+                                    <w14:solidFill>
+                                      <w14:schemeClr w14:val="tx1"/>
+                                    </w14:solidFill>
+                                    <w14:prstDash w14:val="solid"/>
+                                    <w14:bevel/>
+                                  </w14:textOutline>
+                                </w:rPr>
+                                <w:t>HOME</w:t>
+                              </w:r>
+                            </w:p>
+                          </w:txbxContent>
+                        </wps:txbx>
+                        <wps:bodyPr rot="0" spcFirstLastPara="0" vertOverflow="overflow" horzOverflow="overflow" vert="horz" wrap="square" lIns="91440" tIns="45720" rIns="91440" bIns="45720" numCol="1" spcCol="0" rtlCol="0" fromWordArt="0" anchor="ctr" anchorCtr="0" forceAA="0" compatLnSpc="1">
+                          <a:prstTxWarp prst="textNoShape">
+                            <a:avLst/>
+                          </a:prstTxWarp>
+                          <a:noAutofit/>
+                        </wps:bodyPr>
+                      </wps:wsp>
+                      <wps:wsp>
+                        <wps:cNvPr id="9" name="Rectangle 9"/>
+                        <wps:cNvSpPr/>
+                        <wps:spPr>
+                          <a:xfrm>
+                            <a:off x="1145894" y="671332"/>
+                            <a:ext cx="890905" cy="439420"/>
+                          </a:xfrm>
+                          <a:prstGeom prst="rect">
+                            <a:avLst/>
+                          </a:prstGeom>
+                          <a:noFill/>
+                          <a:ln w="28575">
+                            <a:solidFill>
+                              <a:schemeClr val="tx1">
+                                <a:lumMod val="50000"/>
+                                <a:lumOff val="50000"/>
+                              </a:schemeClr>
+                            </a:solidFill>
+                          </a:ln>
+                        </wps:spPr>
+                        <wps:style>
+                          <a:lnRef idx="2">
+                            <a:schemeClr val="accent1">
+                              <a:shade val="50000"/>
+                            </a:schemeClr>
+                          </a:lnRef>
+                          <a:fillRef idx="1">
+                            <a:schemeClr val="accent1"/>
+                          </a:fillRef>
+                          <a:effectRef idx="0">
+                            <a:schemeClr val="accent1"/>
+                          </a:effectRef>
+                          <a:fontRef idx="minor">
+                            <a:schemeClr val="lt1"/>
+                          </a:fontRef>
+                        </wps:style>
+                        <wps:txbx>
+                          <w:txbxContent>
+                            <w:p>
+                              <w:pPr>
+                                <w:jc w:val="center"/>
+                                <w:rPr>
+                                  <w:sz w:val="26"/>
+                                  <w:szCs w:val="26"/>
+                                  <w:lang w:val="en-US"/>
+                                  <w14:textOutline w14:w="9525" w14:cap="rnd" w14:cmpd="sng" w14:algn="ctr">
+                                    <w14:solidFill>
+                                      <w14:schemeClr w14:val="tx1"/>
+                                    </w14:solidFill>
+                                    <w14:prstDash w14:val="solid"/>
+                                    <w14:bevel/>
+                                  </w14:textOutline>
+                                </w:rPr>
+                              </w:pPr>
+                              <w:r>
+                                <w:rPr>
+                                  <w:sz w:val="26"/>
+                                  <w:szCs w:val="26"/>
+                                  <w:lang w:val="en-US"/>
+                                  <w14:textOutline w14:w="9525" w14:cap="rnd" w14:cmpd="sng" w14:algn="ctr">
+                                    <w14:solidFill>
+                                      <w14:schemeClr w14:val="tx1"/>
+                                    </w14:solidFill>
+                                    <w14:prstDash w14:val="solid"/>
+                                    <w14:bevel/>
+                                  </w14:textOutline>
+                                </w:rPr>
+                                <w:t>ABOUT</w:t>
+                              </w:r>
+                            </w:p>
+                          </w:txbxContent>
+                        </wps:txbx>
+                        <wps:bodyPr rot="0" spcFirstLastPara="0" vertOverflow="overflow" horzOverflow="overflow" vert="horz" wrap="square" lIns="91440" tIns="45720" rIns="91440" bIns="45720" numCol="1" spcCol="0" rtlCol="0" fromWordArt="0" anchor="ctr" anchorCtr="0" forceAA="0" compatLnSpc="1">
+                          <a:prstTxWarp prst="textNoShape">
+                            <a:avLst/>
+                          </a:prstTxWarp>
+                          <a:noAutofit/>
+                        </wps:bodyPr>
+                      </wps:wsp>
+                      <wps:wsp>
+                        <wps:cNvPr id="10" name="Rectangle 10"/>
+                        <wps:cNvSpPr/>
+                        <wps:spPr>
+                          <a:xfrm>
+                            <a:off x="2280213" y="671332"/>
+                            <a:ext cx="890905" cy="439420"/>
+                          </a:xfrm>
+                          <a:prstGeom prst="rect">
+                            <a:avLst/>
+                          </a:prstGeom>
+                          <a:noFill/>
+                          <a:ln w="28575">
+                            <a:solidFill>
+                              <a:schemeClr val="tx1">
+                                <a:lumMod val="50000"/>
+                                <a:lumOff val="50000"/>
+                              </a:schemeClr>
+                            </a:solidFill>
+                          </a:ln>
+                        </wps:spPr>
+                        <wps:style>
+                          <a:lnRef idx="2">
+                            <a:schemeClr val="accent1">
+                              <a:shade val="50000"/>
+                            </a:schemeClr>
+                          </a:lnRef>
+                          <a:fillRef idx="1">
+                            <a:schemeClr val="accent1"/>
+                          </a:fillRef>
+                          <a:effectRef idx="0">
+                            <a:schemeClr val="accent1"/>
+                          </a:effectRef>
+                          <a:fontRef idx="minor">
+                            <a:schemeClr val="lt1"/>
+                          </a:fontRef>
+                        </wps:style>
+                        <wps:txbx>
+                          <w:txbxContent>
+                            <w:p>
+                              <w:pPr>
+                                <w:jc w:val="center"/>
+                                <w:rPr>
+                                  <w:sz w:val="26"/>
+                                  <w:szCs w:val="26"/>
+                                  <w:lang w:val="en-US"/>
+                                  <w14:textOutline w14:w="9525" w14:cap="rnd" w14:cmpd="sng" w14:algn="ctr">
+                                    <w14:solidFill>
+                                      <w14:schemeClr w14:val="tx1"/>
+                                    </w14:solidFill>
+                                    <w14:prstDash w14:val="solid"/>
+                                    <w14:bevel/>
+                                  </w14:textOutline>
+                                </w:rPr>
+                              </w:pPr>
+                              <w:r>
+                                <w:rPr>
+                                  <w:sz w:val="26"/>
+                                  <w:szCs w:val="26"/>
+                                  <w:lang w:val="en-US"/>
+                                  <w14:textOutline w14:w="9525" w14:cap="rnd" w14:cmpd="sng" w14:algn="ctr">
+                                    <w14:solidFill>
+                                      <w14:schemeClr w14:val="tx1"/>
+                                    </w14:solidFill>
+                                    <w14:prstDash w14:val="solid"/>
+                                    <w14:bevel/>
+                                  </w14:textOutline>
+                                </w:rPr>
+                                <w:t>CONTACT</w:t>
+                              </w:r>
+                            </w:p>
+                          </w:txbxContent>
+                        </wps:txbx>
+                        <wps:bodyPr rot="0" spcFirstLastPara="0" vertOverflow="overflow" horzOverflow="overflow" vert="horz" wrap="square" lIns="91440" tIns="45720" rIns="91440" bIns="45720" numCol="1" spcCol="0" rtlCol="0" fromWordArt="0" anchor="ctr" anchorCtr="0" forceAA="0" compatLnSpc="1">
+                          <a:prstTxWarp prst="textNoShape">
+                            <a:avLst/>
+                          </a:prstTxWarp>
+                          <a:noAutofit/>
+                        </wps:bodyPr>
+                      </wps:wsp>
+                      <wps:wsp>
+                        <wps:cNvPr id="11" name="Rectangle 11"/>
+                        <wps:cNvSpPr/>
+                        <wps:spPr>
+                          <a:xfrm>
+                            <a:off x="0" y="671332"/>
+                            <a:ext cx="890905" cy="439420"/>
+                          </a:xfrm>
+                          <a:prstGeom prst="rect">
+                            <a:avLst/>
+                          </a:prstGeom>
+                          <a:noFill/>
+                          <a:ln w="28575">
+                            <a:solidFill>
+                              <a:schemeClr val="tx1">
+                                <a:lumMod val="50000"/>
+                                <a:lumOff val="50000"/>
+                              </a:schemeClr>
+                            </a:solidFill>
+                          </a:ln>
+                        </wps:spPr>
+                        <wps:style>
+                          <a:lnRef idx="2">
+                            <a:schemeClr val="accent1">
+                              <a:shade val="50000"/>
+                            </a:schemeClr>
+                          </a:lnRef>
+                          <a:fillRef idx="1">
+                            <a:schemeClr val="accent1"/>
+                          </a:fillRef>
+                          <a:effectRef idx="0">
+                            <a:schemeClr val="accent1"/>
+                          </a:effectRef>
+                          <a:fontRef idx="minor">
+                            <a:schemeClr val="lt1"/>
+                          </a:fontRef>
+                        </wps:style>
+                        <wps:txbx>
+                          <w:txbxContent>
+                            <w:p>
+                              <w:pPr>
+                                <w:jc w:val="center"/>
+                                <w:rPr>
+                                  <w:sz w:val="26"/>
+                                  <w:szCs w:val="26"/>
+                                  <w:lang w:val="en-US"/>
+                                  <w14:textOutline w14:w="9525" w14:cap="rnd" w14:cmpd="sng" w14:algn="ctr">
+                                    <w14:solidFill>
+                                      <w14:schemeClr w14:val="tx1"/>
+                                    </w14:solidFill>
+                                    <w14:prstDash w14:val="solid"/>
+                                    <w14:bevel/>
+                                  </w14:textOutline>
+                                </w:rPr>
+                              </w:pPr>
+                              <w:r>
+                                <w:rPr>
+                                  <w:sz w:val="26"/>
+                                  <w:szCs w:val="26"/>
+                                  <w:lang w:val="en-US"/>
+                                  <w14:textOutline w14:w="9525" w14:cap="rnd" w14:cmpd="sng" w14:algn="ctr">
+                                    <w14:solidFill>
+                                      <w14:schemeClr w14:val="tx1"/>
+                                    </w14:solidFill>
+                                    <w14:prstDash w14:val="solid"/>
+                                    <w14:bevel/>
+                                  </w14:textOutline>
+                                </w:rPr>
+                                <w:t>WORK</w:t>
+                              </w:r>
+                            </w:p>
+                          </w:txbxContent>
+                        </wps:txbx>
+                        <wps:bodyPr rot="0" spcFirstLastPara="0" vertOverflow="overflow" horzOverflow="overflow" vert="horz" wrap="square" lIns="91440" tIns="45720" rIns="91440" bIns="45720" numCol="1" spcCol="0" rtlCol="0" fromWordArt="0" anchor="ctr" anchorCtr="0" forceAA="0" compatLnSpc="1">
+                          <a:prstTxWarp prst="textNoShape">
+                            <a:avLst/>
+                          </a:prstTxWarp>
+                          <a:noAutofit/>
+                        </wps:bodyPr>
+                      </wps:wsp>
+                      <wps:wsp>
+                        <wps:cNvPr id="12" name="Straight Connector 12"/>
+                        <wps:cNvCnPr/>
+                        <wps:spPr>
+                          <a:xfrm>
+                            <a:off x="1597307" y="439838"/>
+                            <a:ext cx="0" cy="231775"/>
+                          </a:xfrm>
+                          <a:prstGeom prst="line">
+                            <a:avLst/>
+                          </a:prstGeom>
+                          <a:ln w="28575">
+                            <a:solidFill>
+                              <a:schemeClr val="tx1">
+                                <a:lumMod val="50000"/>
+                                <a:lumOff val="50000"/>
+                              </a:schemeClr>
+                            </a:solidFill>
+                          </a:ln>
+                        </wps:spPr>
+                        <wps:style>
+                          <a:lnRef idx="1">
+                            <a:schemeClr val="accent1"/>
+                          </a:lnRef>
+                          <a:fillRef idx="0">
+                            <a:schemeClr val="accent1"/>
+                          </a:fillRef>
+                          <a:effectRef idx="0">
+                            <a:schemeClr val="accent1"/>
+                          </a:effectRef>
+                          <a:fontRef idx="minor">
+                            <a:schemeClr val="tx1"/>
+                          </a:fontRef>
+                        </wps:style>
+                        <wps:bodyPr/>
+                      </wps:wsp>
+                      <wps:wsp>
+                        <wps:cNvPr id="13" name="Straight Connector 13"/>
+                        <wps:cNvCnPr/>
+                        <wps:spPr>
+                          <a:xfrm rot="5400000">
+                            <a:off x="1018573" y="787079"/>
+                            <a:ext cx="0" cy="231775"/>
+                          </a:xfrm>
+                          <a:prstGeom prst="line">
+                            <a:avLst/>
+                          </a:prstGeom>
+                          <a:ln w="28575">
+                            <a:solidFill>
+                              <a:schemeClr val="tx1">
+                                <a:lumMod val="50000"/>
+                                <a:lumOff val="50000"/>
+                              </a:schemeClr>
+                            </a:solidFill>
+                          </a:ln>
+                        </wps:spPr>
+                        <wps:style>
+                          <a:lnRef idx="1">
+                            <a:schemeClr val="accent1"/>
+                          </a:lnRef>
+                          <a:fillRef idx="0">
+                            <a:schemeClr val="accent1"/>
+                          </a:fillRef>
+                          <a:effectRef idx="0">
+                            <a:schemeClr val="accent1"/>
+                          </a:effectRef>
+                          <a:fontRef idx="minor">
+                            <a:schemeClr val="tx1"/>
+                          </a:fontRef>
+                        </wps:style>
+                        <wps:bodyPr/>
+                      </wps:wsp>
+                      <wps:wsp>
+                        <wps:cNvPr id="14" name="Straight Connector 14"/>
+                        <wps:cNvCnPr/>
+                        <wps:spPr>
+                          <a:xfrm rot="5400000">
+                            <a:off x="2152891" y="787079"/>
+                            <a:ext cx="0" cy="231775"/>
+                          </a:xfrm>
+                          <a:prstGeom prst="line">
+                            <a:avLst/>
+                          </a:prstGeom>
+                          <a:ln w="28575">
+                            <a:solidFill>
+                              <a:schemeClr val="tx1">
+                                <a:lumMod val="50000"/>
+                                <a:lumOff val="50000"/>
+                              </a:schemeClr>
+                            </a:solidFill>
+                          </a:ln>
+                        </wps:spPr>
+                        <wps:style>
+                          <a:lnRef idx="1">
+                            <a:schemeClr val="accent1"/>
+                          </a:lnRef>
+                          <a:fillRef idx="0">
+                            <a:schemeClr val="accent1"/>
+                          </a:fillRef>
+                          <a:effectRef idx="0">
+                            <a:schemeClr val="accent1"/>
+                          </a:effectRef>
+                          <a:fontRef idx="minor">
+                            <a:schemeClr val="tx1"/>
+                          </a:fontRef>
+                        </wps:style>
+                        <wps:bodyPr/>
+                      </wps:wsp>
+                    </wpg:wgp>
+                  </a:graphicData>
+                </a:graphic>
+                <wp14:sizeRelH relativeFrom="margin">
+                  <wp14:pctWidth>0</wp14:pctWidth>
+                </wp14:sizeRelH>
+              </wp:anchor>
+            </w:drawing>
+          </mc:Choice>
+          <mc:Fallback>
+            <w:pict>
+              <v:group id="Group 15" o:spid="_x0000_s1026" style="position:absolute;margin-left:136.25pt;margin-top:14.05pt;width:249.7pt;height:87.45pt;z-index:251671552;mso-width-relative:margin" coordsize="31711,11107" o:gfxdata="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">
+                <v:rect id="Rectangle 2" o:spid="_x0000_s1027" style="position:absolute;left:11458;width:8909;height:4394;visibility:visible;mso-wrap-style:square;v-text-anchor:middle" o:gfxdata="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" filled="f" strokecolor="gray [1629]" strokeweight="2.25pt">
+                  <v:textbox>
+                    <w:txbxContent>
+                      <w:p>
+                        <w:pPr>
+                          <w:jc w:val="center"/>
+                          <w:rPr>
+                            <w:sz w:val="26"/>
+                            <w:szCs w:val="26"/>
+                            <w:lang w:val="en-US"/>
+                            <w14:textOutline w14:w="9525" w14:cap="rnd" w14:cmpd="sng" w14:algn="ctr">
+                              <w14:solidFill>
+                                <w14:schemeClr w14:val="tx1"/>
+                              </w14:solidFill>
+                              <w14:prstDash w14:val="solid"/>
+                              <w14:bevel/>
+                            </w14:textOutline>
+                          </w:rPr>
+                        </w:pPr>
+                        <w:r>
+                          <w:rPr>
+                            <w:sz w:val="26"/>
+                            <w:szCs w:val="26"/>
+                            <w:lang w:val="en-US"/>
+                            <w14:textOutline w14:w="9525" w14:cap="rnd" w14:cmpd="sng" w14:algn="ctr">
+                              <w14:solidFill>
+                                <w14:schemeClr w14:val="tx1"/>
+                              </w14:solidFill>
+                              <w14:prstDash w14:val="solid"/>
+                              <w14:bevel/>
+                            </w14:textOutline>
+                          </w:rPr>
+                          <w:t>HOME</w:t>
+                        </w:r>
+                      </w:p>
+                    </w:txbxContent>
+                  </v:textbox>
+                </v:rect>
+                <v:rect id="Rectangle 9" o:spid="_x0000_s1028" style="position:absolute;left:11458;top:6713;width:8909;height:4394;visibility:visible;mso-wrap-style:square;v-text-anchor:middle" o:gfxdata="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" filled="f" strokecolor="gray [1629]" strokeweight="2.25pt">
+                  <v:textbox>
+                    <w:txbxContent>
+                      <w:p>
+                        <w:pPr>
+                          <w:jc w:val="center"/>
+                          <w:rPr>
+                            <w:sz w:val="26"/>
+                            <w:szCs w:val="26"/>
+                            <w:lang w:val="en-US"/>
+                            <w14:textOutline w14:w="9525" w14:cap="rnd" w14:cmpd="sng" w14:algn="ctr">
+                              <w14:solidFill>
+                                <w14:schemeClr w14:val="tx1"/>
+                              </w14:solidFill>
+                              <w14:prstDash w14:val="solid"/>
+                              <w14:bevel/>
+                            </w14:textOutline>
+                          </w:rPr>
+                        </w:pPr>
+                        <w:r>
+                          <w:rPr>
+                            <w:sz w:val="26"/>
+                            <w:szCs w:val="26"/>
+                            <w:lang w:val="en-US"/>
+                            <w14:textOutline w14:w="9525" w14:cap="rnd" w14:cmpd="sng" w14:algn="ctr">
+                              <w14:solidFill>
+                                <w14:schemeClr w14:val="tx1"/>
+                              </w14:solidFill>
+                              <w14:prstDash w14:val="solid"/>
+                              <w14:bevel/>
+                            </w14:textOutline>
+                          </w:rPr>
+                          <w:t>ABOUT</w:t>
+                        </w:r>
+                      </w:p>
+                    </w:txbxContent>
+                  </v:textbox>
+                </v:rect>
+                <v:rect id="Rectangle 10" o:spid="_x0000_s1029" style="position:absolute;left:22802;top:6713;width:8909;height:4394;visibility:visible;mso-wrap-style:square;v-text-anchor:middle" o:gfxdata="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" filled="f" strokecolor="gray [1629]" strokeweight="2.25pt">
+                  <v:textbox>
+                    <w:txbxContent>
+                      <w:p>
+                        <w:pPr>
+                          <w:jc w:val="center"/>
+                          <w:rPr>
+                            <w:sz w:val="26"/>
+                            <w:szCs w:val="26"/>
+                            <w:lang w:val="en-US"/>
+                            <w14:textOutline w14:w="9525" w14:cap="rnd" w14:cmpd="sng" w14:algn="ctr">
+                              <w14:solidFill>
+                                <w14:schemeClr w14:val="tx1"/>
+                              </w14:solidFill>
+                              <w14:prstDash w14:val="solid"/>
+                              <w14:bevel/>
+                            </w14:textOutline>
+                          </w:rPr>
+                        </w:pPr>
+                        <w:r>
+                          <w:rPr>
+                            <w:sz w:val="26"/>
+                            <w:szCs w:val="26"/>
+                            <w:lang w:val="en-US"/>
+                            <w14:textOutline w14:w="9525" w14:cap="rnd" w14:cmpd="sng" w14:algn="ctr">
+                              <w14:solidFill>
+                                <w14:schemeClr w14:val="tx1"/>
+                              </w14:solidFill>
+                              <w14:prstDash w14:val="solid"/>
+                              <w14:bevel/>
+                            </w14:textOutline>
+                          </w:rPr>
+                          <w:t>CONTACT</w:t>
+                        </w:r>
+                      </w:p>
+                    </w:txbxContent>
+                  </v:textbox>
+                </v:rect>
+                <v:rect id="Rectangle 11" o:spid="_x0000_s1030" style="position:absolute;top:6713;width:8909;height:4394;visibility:visible;mso-wrap-style:square;v-text-anchor:middle" o:gfxdata="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" filled="f" strokecolor="gray [1629]" strokeweight="2.25pt">
+                  <v:textbox>
+                    <w:txbxContent>
+                      <w:p>
+                        <w:pPr>
+                          <w:jc w:val="center"/>
+                          <w:rPr>
+                            <w:sz w:val="26"/>
+                            <w:szCs w:val="26"/>
+                            <w:lang w:val="en-US"/>
+                            <w14:textOutline w14:w="9525" w14:cap="rnd" w14:cmpd="sng" w14:algn="ctr">
+                              <w14:solidFill>
+                                <w14:schemeClr w14:val="tx1"/>
+                              </w14:solidFill>
+                              <w14:prstDash w14:val="solid"/>
+                              <w14:bevel/>
+                            </w14:textOutline>
+                          </w:rPr>
+                        </w:pPr>
+                        <w:r>
+                          <w:rPr>
+                            <w:sz w:val="26"/>
+                            <w:szCs w:val="26"/>
+                            <w:lang w:val="en-US"/>
+                            <w14:textOutline w14:w="9525" w14:cap="rnd" w14:cmpd="sng" w14:algn="ctr">
+                              <w14:solidFill>
+                                <w14:schemeClr w14:val="tx1"/>
+                              </w14:solidFill>
+                              <w14:prstDash w14:val="solid"/>
+                              <w14:bevel/>
+                            </w14:textOutline>
+                          </w:rPr>
+                          <w:t>WORK</w:t>
+                        </w:r>
+                      </w:p>
+                    </w:txbxContent>
+                  </v:textbox>
+                </v:rect>
+                <v:line id="Straight Connector 12" o:spid="_x0000_s1031" style="position:absolute;visibility:visible;mso-wrap-style:square" from="15973,4398" to="15973,6716" o:connectortype="straight" o:gfxdata="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" strokecolor="gray [1629]" strokeweight="2.25pt">
+                  <v:stroke joinstyle="miter"/>
+                </v:line>
+                <v:line id="Straight Connector 13" o:spid="_x0000_s1032" style="position:absolute;rotation:90;visibility:visible;mso-wrap-style:square" from="10185,7870" to="10185,10188" o:connectortype="straight" o:gfxdata="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" strokecolor="gray [1629]" strokeweight="2.25pt">
+                  <v:stroke joinstyle="miter"/>
+                </v:line>
+                <v:line id="Straight Connector 14" o:spid="_x0000_s1033" style="position:absolute;rotation:90;visibility:visible;mso-wrap-style:square" from="21529,7870" to="21529,10187" o:connectortype="straight" o:gfxdata="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" strokecolor="gray [1629]" strokeweight="2.25pt">
+                  <v:stroke joinstyle="miter"/>
+                </v:line>
+              </v:group>
+            </w:pict>
+          </mc:Fallback>
+        </mc:AlternateContent>
+      </w:r>
+    </w:p>
+    <w:p>
+      <w:pPr>
+        <w:rPr>
+          <w:lang w:val="en-US"/>
+        </w:rPr>
+      </w:pPr>
+    </w:p>
+    <w:p>
+      <w:pPr>
+        <w:rPr>
+          <w:lang w:val="en-US"/>
+        </w:rPr>
+      </w:pPr>
+    </w:p>
+    <w:p>
+      <w:pPr>
+        <w:rPr>
+          <w:lang w:val="en-US"/>
+        </w:rPr>
+      </w:pPr>
+    </w:p>
+    <w:p>
+      <w:pPr>
+        <w:rPr>
+          <w:lang w:val="en-US"/>
+        </w:rPr>
+      </w:pPr>
+    </w:p>
+    <w:p>
+      <w:pPr>
+        <w:rPr>
+          <w:lang w:val="en-US"/>
+        </w:rPr>
+      </w:pPr>
+    </w:p>
+    <w:p>
+      <w:pPr>
+        <w:rPr>
+          <w:lang w:val="en-US"/>
+        </w:rPr>
+      </w:pPr>
+    </w:p>
+    <w:p>
+      <w:pPr>
+        <w:rPr>
+          <w:lang w:val="en-US"/>
+        </w:rPr>
+      </w:pPr>
+    </w:p>
+    <w:p>
+      <w:pPr>
+        <w:pStyle w:val="Heading2"/>
+      </w:pPr>
+      <w:r>
         <w:t>STYLE GUIDE</w:t>
       </w:r>
     </w:p>
@@ -2553,19 +3203,7 @@
         <w:rPr>
           <w:lang w:val="en-US"/>
         </w:rPr>
-        <w:t xml:space="preserve">and </w:t>
-      </w:r>
-      <w:r>
-        <w:rPr>
-          <w:lang w:val="en-US"/>
-        </w:rPr>
-        <w:t>contact icons</w:t>
-      </w:r>
-      <w:r>
-        <w:rPr>
-          <w:lang w:val="en-US"/>
-        </w:rPr>
-        <w:t xml:space="preserve"> </w:t>
+        <w:t xml:space="preserve">and contact icons </w:t>
       </w:r>
       <w:r>
         <w:rPr>
@@ -2663,10 +3301,34 @@
     </w:p>
     <w:p>
       <w:pPr>
-        <w:rPr>
-          <w:lang w:val="en-US"/>
-        </w:rPr>
-      </w:pPr>
+        <w:pStyle w:val="Heading2"/>
+      </w:pPr>
+      <w:r>
+        <w:t>LOGO</w:t>
+      </w:r>
+    </w:p>
+    <w:p>
+      <w:pPr>
+        <w:rPr>
+          <w:lang w:val="en-US"/>
+        </w:rPr>
+      </w:pPr>
+    </w:p>
+    <w:p>
+      <w:pPr>
+        <w:pStyle w:val="Heading6"/>
+        <w:rPr>
+          <w:color w:val="auto"/>
+          <w:lang w:val="en-US"/>
+        </w:rPr>
+      </w:pPr>
+      <w:r>
+        <w:rPr>
+          <w:color w:val="auto"/>
+          <w:lang w:val="en-US"/>
+        </w:rPr>
+        <w:t>The logo I drew and gave to a graphic designer friend to knock up for me. It’s simply my initials in a symmetrical arrangement, which kind of looks like a stamp I think… anyway, I quite like it.</w:t>
+      </w:r>
     </w:p>
     <w:p>
       <w:pPr>
@@ -2683,58 +3345,6 @@
       </w:pPr>
       <w:bookmarkStart w:id="0" w:name="_GoBack"/>
       <w:bookmarkEnd w:id="0"/>
-    </w:p>
-    <w:p>
-      <w:pPr>
-        <w:pStyle w:val="Heading2"/>
-      </w:pPr>
-      <w:r>
-        <w:t>LOGO</w:t>
-      </w:r>
-    </w:p>
-    <w:p>
-      <w:pPr>
-        <w:rPr>
-          <w:lang w:val="en-US"/>
-        </w:rPr>
-      </w:pPr>
-    </w:p>
-    <w:p>
-      <w:pPr>
-        <w:pStyle w:val="Heading6"/>
-        <w:rPr>
-          <w:color w:val="auto"/>
-          <w:lang w:val="en-US"/>
-        </w:rPr>
-      </w:pPr>
-      <w:r>
-        <w:rPr>
-          <w:color w:val="auto"/>
-          <w:lang w:val="en-US"/>
-        </w:rPr>
-        <w:t>The logo I drew and gave to a graphic designer friend to knock up for me. It’s simply my initials in a symmetrical arrangement, which kind of looks like a stamp I think… anyway, I quite like it.</w:t>
-      </w:r>
-    </w:p>
-    <w:p>
-      <w:pPr>
-        <w:rPr>
-          <w:lang w:val="en-US"/>
-        </w:rPr>
-      </w:pPr>
-    </w:p>
-    <w:p>
-      <w:pPr>
-        <w:rPr>
-          <w:lang w:val="en-US"/>
-        </w:rPr>
-      </w:pPr>
-    </w:p>
-    <w:p>
-      <w:pPr>
-        <w:rPr>
-          <w:lang w:val="en-US"/>
-        </w:rPr>
-      </w:pPr>
     </w:p>
     <w:p>
       <w:pPr>
@@ -2767,7 +3377,7 @@
                     </pic:cNvPicPr>
                   </pic:nvPicPr>
                   <pic:blipFill>
-                    <a:blip r:embed="rId10">
+                    <a:blip r:embed="rId11">
                       <a:extLst>
                         <a:ext uri="{28A0092B-C50C-407E-A947-70E740481C1C}">
                           <a14:useLocalDpi xmlns:a14="http://schemas.microsoft.com/office/drawing/2010/main" val="0"/>
@@ -2801,23 +3411,6 @@
     </w:p>
     <w:p>
       <w:pPr>
-        <w:jc w:val="center"/>
-        <w:rPr>
-          <w:lang w:val="en-US"/>
-        </w:rPr>
-      </w:pPr>
-    </w:p>
-    <w:p>
-      <w:pPr>
-        <w:jc w:val="center"/>
-        <w:rPr>
-          <w:lang w:val="en-US"/>
-        </w:rPr>
-      </w:pPr>
-    </w:p>
-    <w:p>
-      <w:pPr>
-        <w:jc w:val="center"/>
         <w:rPr>
           <w:lang w:val="en-US"/>
         </w:rPr>
@@ -2838,13 +3431,13 @@
         <mc:AlternateContent>
           <mc:Choice Requires="wps">
             <w:drawing>
-              <wp:anchor distT="0" distB="0" distL="114300" distR="114300" simplePos="0" relativeHeight="251659264" behindDoc="0" locked="0" layoutInCell="1" allowOverlap="1">
+              <wp:anchor distT="0" distB="0" distL="114300" distR="114300" simplePos="0" relativeHeight="251658240" behindDoc="0" locked="0" layoutInCell="1" allowOverlap="1">
                 <wp:simplePos x="0" y="0"/>
                 <wp:positionH relativeFrom="margin">
                   <wp:posOffset>1390650</wp:posOffset>
                 </wp:positionH>
-                <wp:positionV relativeFrom="margin">
-                  <wp:posOffset>9090893</wp:posOffset>
+                <wp:positionV relativeFrom="paragraph">
+                  <wp:posOffset>38590</wp:posOffset>
                 </wp:positionV>
                 <wp:extent cx="3842385" cy="0"/>
                 <wp:effectExtent l="38100" t="38100" r="43815" b="63500"/>
@@ -2908,10 +3501,10 @@
           </mc:Choice>
           <mc:Fallback>
             <w:pict>
-              <v:line w14:anchorId="22DE86EF" id="Straight Connector 8" o:spid="_x0000_s1026" style="position:absolute;z-index:251659264;visibility:visible;mso-wrap-style:square;mso-wrap-distance-left:9pt;mso-wrap-distance-top:0;mso-wrap-distance-right:9pt;mso-wrap-distance-bottom:0;mso-position-horizontal:absolute;mso-position-horizontal-relative:margin;mso-position-vertical:absolute;mso-position-vertical-relative:margin" from="109.5pt,715.8pt" to="412.05pt,715.8pt" o:gfxdata="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" strokecolor="#393737 [814]" strokeweight="1.5pt">
+              <v:line w14:anchorId="6CC7B598" id="Straight Connector 8" o:spid="_x0000_s1026" style="position:absolute;z-index:251658240;visibility:visible;mso-wrap-style:square;mso-wrap-distance-left:9pt;mso-wrap-distance-top:0;mso-wrap-distance-right:9pt;mso-wrap-distance-bottom:0;mso-position-horizontal:absolute;mso-position-horizontal-relative:margin;mso-position-vertical:absolute;mso-position-vertical-relative:text" from="109.5pt,3.05pt" to="412.05pt,3.05pt" o:gfxdata="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" strokecolor="#393737 [814]" strokeweight="1.5pt">
                 <v:stroke joinstyle="miter"/>
                 <v:shadow on="t" type="perspective" color="black" opacity="13107f" origin="-.5,.5" offset="0,0" matrix=",-23853f,,15073f"/>
-                <w10:wrap type="square" anchorx="margin" anchory="margin"/>
+                <w10:wrap type="square" anchorx="margin"/>
               </v:line>
             </w:pict>
           </mc:Fallback>
@@ -4271,4 +4864,16 @@
     </a:ext>
   </a:extLst>
 </a:theme>
+</file>
+
+<file path=customXml/item1.xml><?xml version="1.0" encoding="utf-8"?>
+<b:Sources xmlns:b="http://schemas.openxmlformats.org/officeDocument/2006/bibliography" xmlns="http://schemas.openxmlformats.org/officeDocument/2006/bibliography" SelectedStyle="/APASixthEditionOfficeOnline.xsl" StyleName="APA" Version="6"/>
+</file>
+
+<file path=customXml/itemProps1.xml><?xml version="1.0" encoding="utf-8"?>
+<ds:datastoreItem xmlns:ds="http://schemas.openxmlformats.org/officeDocument/2006/customXml" ds:itemID="{B315DC97-618B-AE40-8DA7-FCD3971EB3C3}">
+  <ds:schemaRefs>
+    <ds:schemaRef ds:uri="http://schemas.openxmlformats.org/officeDocument/2006/bibliography"/>
+  </ds:schemaRefs>
+</ds:datastoreItem>
 </file>
</xml_diff>